<commit_message>
updated 1.3 to allocate space dynamically based on ram and cpu
</commit_message>
<xml_diff>
--- a/report.docx
+++ b/report.docx
@@ -291,7 +291,13 @@
         <w:t xml:space="preserve"> set, </w:t>
       </w:r>
       <w:r>
-        <w:t>GOTO 6.4.4.</w:t>
+        <w:t xml:space="preserve">GOTO </w:t>
+      </w:r>
+      <w:r>
+        <w:t>6.5.4</w:t>
+      </w:r>
+      <w:r>
+        <w:t>.</w:t>
       </w:r>
     </w:p>
     <w:p>
@@ -312,7 +318,10 @@
         <w:t xml:space="preserve"> is 0, </w:t>
       </w:r>
       <w:r>
-        <w:t>GOTO 6.4.4</w:t>
+        <w:t xml:space="preserve">GOTO </w:t>
+      </w:r>
+      <w:r>
+        <w:t>6.5.4</w:t>
       </w:r>
       <w:r>
         <w:t>.</w:t>
@@ -342,7 +351,13 @@
         <w:t xml:space="preserve">, </w:t>
       </w:r>
       <w:r>
-        <w:t>GOTO 6.4.4.</w:t>
+        <w:t>GOTO 6.</w:t>
+      </w:r>
+      <w:r>
+        <w:t>5</w:t>
+      </w:r>
+      <w:r>
+        <w:t>.4.</w:t>
       </w:r>
     </w:p>
     <w:p>
@@ -366,10 +381,13 @@
         </w:numPr>
       </w:pPr>
       <w:r>
-        <w:t>GOTO 6.</w:t>
-      </w:r>
-      <w:r>
-        <w:t>4.4.</w:t>
+        <w:t xml:space="preserve">GOTO </w:t>
+      </w:r>
+      <w:r>
+        <w:t>6.5.4</w:t>
+      </w:r>
+      <w:r>
+        <w:t>.</w:t>
       </w:r>
     </w:p>
     <w:p>
@@ -381,7 +399,16 @@
         </w:numPr>
       </w:pPr>
       <w:r>
-        <w:t>If index is greater than number of types</w:t>
+        <w:t xml:space="preserve">If </w:t>
+      </w:r>
+      <w:r>
+        <w:t>INDEX</w:t>
+      </w:r>
+      <w:r>
+        <w:t xml:space="preserve"> is greater than number of </w:t>
+      </w:r>
+      <w:r>
+        <w:t>TYPES</w:t>
       </w:r>
       <w:r>
         <w:t>,</w:t>
@@ -399,10 +426,22 @@
         </w:numPr>
       </w:pPr>
       <w:r>
-        <w:t xml:space="preserve">Create a copy of counts </w:t>
-      </w:r>
-      <w:r>
-        <w:t>array.</w:t>
+        <w:t xml:space="preserve">Create a copy of </w:t>
+      </w:r>
+      <w:r>
+        <w:t>COUNTS</w:t>
+      </w:r>
+      <w:r>
+        <w:t xml:space="preserve"> </w:t>
+      </w:r>
+      <w:r>
+        <w:t>array</w:t>
+      </w:r>
+      <w:r>
+        <w:t xml:space="preserve"> as NEW COUNTS</w:t>
+      </w:r>
+      <w:r>
+        <w:t>.</w:t>
       </w:r>
     </w:p>
     <w:p>
@@ -414,10 +453,10 @@
         </w:numPr>
       </w:pPr>
       <w:r>
-        <w:t xml:space="preserve">Increment the relevant count for the selected </w:t>
-      </w:r>
-      <w:r>
-        <w:t>type.</w:t>
+        <w:t>Offset NEW COUNTS by INDEX and increment the value by one</w:t>
+      </w:r>
+      <w:r>
+        <w:t>.</w:t>
       </w:r>
     </w:p>
     <w:p>
@@ -429,7 +468,25 @@
         </w:numPr>
       </w:pPr>
       <w:r>
-        <w:t>Set type to the offset of types by index.</w:t>
+        <w:t xml:space="preserve">Set </w:t>
+      </w:r>
+      <w:r>
+        <w:t>TYPE</w:t>
+      </w:r>
+      <w:r>
+        <w:t xml:space="preserve"> to the offset of </w:t>
+      </w:r>
+      <w:r>
+        <w:t>TYPES</w:t>
+      </w:r>
+      <w:r>
+        <w:t xml:space="preserve"> by </w:t>
+      </w:r>
+      <w:r>
+        <w:t>INDEX</w:t>
+      </w:r>
+      <w:r>
+        <w:t>.</w:t>
       </w:r>
     </w:p>
     <w:p>
@@ -441,7 +498,31 @@
         </w:numPr>
       </w:pPr>
       <w:r>
-        <w:t>If index2 is greater than the number of characters in type, GOTO 6</w:t>
+        <w:t>Increment INDEX by one</w:t>
+      </w:r>
+    </w:p>
+    <w:p>
+      <w:pPr>
+        <w:pStyle w:val="ListParagraph"/>
+        <w:numPr>
+          <w:ilvl w:val="1"/>
+          <w:numId w:val="3"/>
+        </w:numPr>
+      </w:pPr>
+      <w:r>
+        <w:t xml:space="preserve">If </w:t>
+      </w:r>
+      <w:r>
+        <w:t>INDEX2</w:t>
+      </w:r>
+      <w:r>
+        <w:t xml:space="preserve"> is greater than the number of characters in </w:t>
+      </w:r>
+      <w:r>
+        <w:t>TYPE</w:t>
+      </w:r>
+      <w:r>
+        <w:t>, GOTO 6</w:t>
       </w:r>
     </w:p>
     <w:p>
@@ -456,7 +537,22 @@
         <w:t xml:space="preserve">Append </w:t>
       </w:r>
       <w:r>
-        <w:t>prefix with a character by offsetting the type by index2.</w:t>
+        <w:t>PREFIX</w:t>
+      </w:r>
+      <w:r>
+        <w:t xml:space="preserve"> with a character by offsetting the </w:t>
+      </w:r>
+      <w:r>
+        <w:t>TYPE</w:t>
+      </w:r>
+      <w:r>
+        <w:t xml:space="preserve"> by </w:t>
+      </w:r>
+      <w:r>
+        <w:t>INDEX2</w:t>
+      </w:r>
+      <w:r>
+        <w:t>.</w:t>
       </w:r>
     </w:p>
     <w:p>
@@ -468,7 +564,13 @@
         </w:numPr>
       </w:pPr>
       <w:r>
-        <w:t>Increment index2 by one.</w:t>
+        <w:t xml:space="preserve">Increment </w:t>
+      </w:r>
+      <w:r>
+        <w:t>INDEX2</w:t>
+      </w:r>
+      <w:r>
+        <w:t xml:space="preserve"> by one.</w:t>
       </w:r>
     </w:p>
     <w:p>
@@ -480,10 +582,13 @@
         </w:numPr>
       </w:pPr>
       <w:r>
-        <w:t xml:space="preserve">Negate one from remaining </w:t>
-      </w:r>
-      <w:r>
-        <w:t>length.</w:t>
+        <w:t xml:space="preserve">Negate one from </w:t>
+      </w:r>
+      <w:r>
+        <w:t>REMAINING LENGTH</w:t>
+      </w:r>
+      <w:r>
+        <w:t>.</w:t>
       </w:r>
     </w:p>
     <w:p>
@@ -495,7 +600,13 @@
         </w:numPr>
       </w:pPr>
       <w:r>
-        <w:t>Goto 5</w:t>
+        <w:t>G</w:t>
+      </w:r>
+      <w:r>
+        <w:t>OTO</w:t>
+      </w:r>
+      <w:r>
+        <w:t xml:space="preserve"> 5</w:t>
       </w:r>
     </w:p>
     <w:p>
@@ -541,6 +652,649 @@
       <w:pPr>
         <w:pStyle w:val="ListParagraph"/>
         <w:ind w:left="360"/>
+      </w:pPr>
+    </w:p>
+    <w:p>
+      <w:pPr>
+        <w:pStyle w:val="ListParagraph"/>
+        <w:ind w:left="360"/>
+      </w:pPr>
+    </w:p>
+    <w:p>
+      <w:pPr>
+        <w:pStyle w:val="ListParagraph"/>
+        <w:ind w:left="360"/>
+      </w:pPr>
+    </w:p>
+    <w:p>
+      <w:pPr>
+        <w:pStyle w:val="ListParagraph"/>
+        <w:ind w:left="360"/>
+      </w:pPr>
+    </w:p>
+    <w:p>
+      <w:pPr>
+        <w:pStyle w:val="ListParagraph"/>
+        <w:ind w:left="360"/>
+      </w:pPr>
+    </w:p>
+    <w:p>
+      <w:pPr>
+        <w:pStyle w:val="ListParagraph"/>
+        <w:ind w:left="360"/>
+      </w:pPr>
+    </w:p>
+    <w:p>
+      <w:pPr>
+        <w:pStyle w:val="ListParagraph"/>
+        <w:ind w:left="360"/>
+      </w:pPr>
+    </w:p>
+    <w:p>
+      <w:pPr>
+        <w:pStyle w:val="ListParagraph"/>
+        <w:ind w:left="360"/>
+      </w:pPr>
+    </w:p>
+    <w:p>
+      <w:pPr>
+        <w:pStyle w:val="ListParagraph"/>
+        <w:ind w:left="360"/>
+      </w:pPr>
+    </w:p>
+    <w:p>
+      <w:pPr>
+        <w:pStyle w:val="ListParagraph"/>
+        <w:ind w:left="360"/>
+      </w:pPr>
+    </w:p>
+    <w:p>
+      <w:pPr>
+        <w:pStyle w:val="ListParagraph"/>
+        <w:ind w:left="360"/>
+      </w:pPr>
+    </w:p>
+    <w:p>
+      <w:pPr>
+        <w:pStyle w:val="ListParagraph"/>
+        <w:ind w:left="360"/>
+      </w:pPr>
+    </w:p>
+    <w:p>
+      <w:pPr>
+        <w:pStyle w:val="ListParagraph"/>
+        <w:ind w:left="360"/>
+      </w:pPr>
+    </w:p>
+    <w:p>
+      <w:pPr>
+        <w:pStyle w:val="ListParagraph"/>
+        <w:ind w:left="360"/>
+      </w:pPr>
+    </w:p>
+    <w:p>
+      <w:pPr>
+        <w:pStyle w:val="ListParagraph"/>
+        <w:ind w:left="360"/>
+      </w:pPr>
+    </w:p>
+    <w:p>
+      <w:pPr>
+        <w:pStyle w:val="ListParagraph"/>
+        <w:ind w:left="360"/>
+        <w:jc w:val="both"/>
+      </w:pPr>
+      <w:r>
+        <w:lastRenderedPageBreak/>
+        <w:t>Sliding window substring</w:t>
+      </w:r>
+    </w:p>
+    <w:p>
+      <w:pPr>
+        <w:pStyle w:val="ListParagraph"/>
+        <w:numPr>
+          <w:ilvl w:val="0"/>
+          <w:numId w:val="7"/>
+        </w:numPr>
+        <w:jc w:val="both"/>
+      </w:pPr>
+      <w:r>
+        <w:t>Initialise variables:</w:t>
+      </w:r>
+    </w:p>
+    <w:p>
+      <w:pPr>
+        <w:pStyle w:val="ListParagraph"/>
+        <w:numPr>
+          <w:ilvl w:val="1"/>
+          <w:numId w:val="7"/>
+        </w:numPr>
+        <w:jc w:val="both"/>
+      </w:pPr>
+      <w:r>
+        <w:t xml:space="preserve">Set HEIGHT and </w:t>
+      </w:r>
+      <w:r>
+        <w:t>WINDOW START</w:t>
+      </w:r>
+      <w:r>
+        <w:t xml:space="preserve"> to Zero</w:t>
+      </w:r>
+    </w:p>
+    <w:p>
+      <w:pPr>
+        <w:pStyle w:val="ListParagraph"/>
+        <w:numPr>
+          <w:ilvl w:val="1"/>
+          <w:numId w:val="7"/>
+        </w:numPr>
+        <w:jc w:val="both"/>
+      </w:pPr>
+      <w:r>
+        <w:t xml:space="preserve">Set </w:t>
+      </w:r>
+      <w:r>
+        <w:t>TEXT</w:t>
+      </w:r>
+      <w:r>
+        <w:t xml:space="preserve"> END to number of characters in text.</w:t>
+      </w:r>
+    </w:p>
+    <w:p>
+      <w:pPr>
+        <w:pStyle w:val="ListParagraph"/>
+        <w:numPr>
+          <w:ilvl w:val="1"/>
+          <w:numId w:val="7"/>
+        </w:numPr>
+        <w:jc w:val="both"/>
+      </w:pPr>
+      <w:r>
+        <w:t>Define empty HEIGHT POSITIONS and FREQUENCIES list.</w:t>
+      </w:r>
+    </w:p>
+    <w:p>
+      <w:pPr>
+        <w:pStyle w:val="ListParagraph"/>
+        <w:numPr>
+          <w:ilvl w:val="1"/>
+          <w:numId w:val="7"/>
+        </w:numPr>
+        <w:jc w:val="both"/>
+      </w:pPr>
+      <w:r>
+        <w:t xml:space="preserve">Take user input for </w:t>
+      </w:r>
+      <w:proofErr w:type="gramStart"/>
+      <w:r>
+        <w:t>K</w:t>
+      </w:r>
+      <w:proofErr w:type="gramEnd"/>
+      <w:r>
+        <w:t xml:space="preserve"> </w:t>
+      </w:r>
+    </w:p>
+    <w:p>
+      <w:pPr>
+        <w:pStyle w:val="ListParagraph"/>
+        <w:numPr>
+          <w:ilvl w:val="0"/>
+          <w:numId w:val="7"/>
+        </w:numPr>
+        <w:jc w:val="both"/>
+      </w:pPr>
+      <w:r>
+        <w:t xml:space="preserve">If WINDOW START is bigger than </w:t>
+      </w:r>
+      <w:r>
+        <w:t>TEXT END</w:t>
+      </w:r>
+      <w:r>
+        <w:t xml:space="preserve">, GOTO </w:t>
+      </w:r>
+      <w:r>
+        <w:t>3</w:t>
+      </w:r>
+    </w:p>
+    <w:p>
+      <w:pPr>
+        <w:pStyle w:val="ListParagraph"/>
+        <w:numPr>
+          <w:ilvl w:val="1"/>
+          <w:numId w:val="7"/>
+        </w:numPr>
+        <w:jc w:val="both"/>
+      </w:pPr>
+      <w:r>
+        <w:t>Define CHARS as empty dictionary.</w:t>
+      </w:r>
+    </w:p>
+    <w:p>
+      <w:pPr>
+        <w:pStyle w:val="ListParagraph"/>
+        <w:numPr>
+          <w:ilvl w:val="1"/>
+          <w:numId w:val="7"/>
+        </w:numPr>
+        <w:jc w:val="both"/>
+      </w:pPr>
+      <w:r>
+        <w:t>Define WINDOW POS as WINDOW START</w:t>
+      </w:r>
+    </w:p>
+    <w:p>
+      <w:pPr>
+        <w:pStyle w:val="ListParagraph"/>
+        <w:numPr>
+          <w:ilvl w:val="1"/>
+          <w:numId w:val="7"/>
+        </w:numPr>
+        <w:jc w:val="both"/>
+      </w:pPr>
+      <w:r>
+        <w:t xml:space="preserve">If WINDOW POS is bigger than TEXT END, GOTO </w:t>
+      </w:r>
+      <w:r>
+        <w:t>2</w:t>
+      </w:r>
+    </w:p>
+    <w:p>
+      <w:pPr>
+        <w:pStyle w:val="ListParagraph"/>
+        <w:numPr>
+          <w:ilvl w:val="1"/>
+          <w:numId w:val="7"/>
+        </w:numPr>
+        <w:jc w:val="both"/>
+      </w:pPr>
+      <w:r>
+        <w:t xml:space="preserve">If the character at WINDOW POS exists in CHARS, GOTO </w:t>
+      </w:r>
+      <w:r>
+        <w:t>2</w:t>
+      </w:r>
+      <w:r>
+        <w:t>.5</w:t>
+      </w:r>
+    </w:p>
+    <w:p>
+      <w:pPr>
+        <w:pStyle w:val="ListParagraph"/>
+        <w:numPr>
+          <w:ilvl w:val="2"/>
+          <w:numId w:val="7"/>
+        </w:numPr>
+        <w:jc w:val="both"/>
+      </w:pPr>
+      <w:r>
+        <w:t>Create a new key value pair using the character at WINDOW POS and 1</w:t>
+      </w:r>
+    </w:p>
+    <w:p>
+      <w:pPr>
+        <w:pStyle w:val="ListParagraph"/>
+        <w:numPr>
+          <w:ilvl w:val="2"/>
+          <w:numId w:val="7"/>
+        </w:numPr>
+        <w:jc w:val="both"/>
+      </w:pPr>
+      <w:r>
+        <w:t xml:space="preserve">GOTO </w:t>
+      </w:r>
+      <w:r>
+        <w:t>2</w:t>
+      </w:r>
+      <w:r>
+        <w:t>.</w:t>
+      </w:r>
+      <w:r>
+        <w:t>6</w:t>
+      </w:r>
+    </w:p>
+    <w:p>
+      <w:pPr>
+        <w:pStyle w:val="ListParagraph"/>
+        <w:numPr>
+          <w:ilvl w:val="1"/>
+          <w:numId w:val="7"/>
+        </w:numPr>
+        <w:jc w:val="both"/>
+      </w:pPr>
+      <w:r>
+        <w:t>Increment the value in CHARS using the character WINDOW POS as a key.</w:t>
+      </w:r>
+    </w:p>
+    <w:p>
+      <w:pPr>
+        <w:pStyle w:val="ListParagraph"/>
+        <w:numPr>
+          <w:ilvl w:val="1"/>
+          <w:numId w:val="7"/>
+        </w:numPr>
+        <w:jc w:val="both"/>
+      </w:pPr>
+      <w:r>
+        <w:t xml:space="preserve">Set </w:t>
+      </w:r>
+      <w:r>
+        <w:t>MULTIPLES and INDEX to Zero</w:t>
+      </w:r>
+    </w:p>
+    <w:p>
+      <w:pPr>
+        <w:pStyle w:val="ListParagraph"/>
+        <w:numPr>
+          <w:ilvl w:val="1"/>
+          <w:numId w:val="7"/>
+        </w:numPr>
+        <w:jc w:val="both"/>
+      </w:pPr>
+      <w:r>
+        <w:t>If INDEX is less than the number of keys in CHARS, GOTO</w:t>
+      </w:r>
+      <w:r>
+        <w:t xml:space="preserve"> </w:t>
+      </w:r>
+      <w:r>
+        <w:t>2.8</w:t>
+      </w:r>
+    </w:p>
+    <w:p>
+      <w:pPr>
+        <w:pStyle w:val="ListParagraph"/>
+        <w:numPr>
+          <w:ilvl w:val="2"/>
+          <w:numId w:val="7"/>
+        </w:numPr>
+        <w:jc w:val="both"/>
+      </w:pPr>
+      <w:r>
+        <w:t>Set the current key-value pair to the INDEX of CHARS</w:t>
+      </w:r>
+    </w:p>
+    <w:p>
+      <w:pPr>
+        <w:pStyle w:val="ListParagraph"/>
+        <w:numPr>
+          <w:ilvl w:val="2"/>
+          <w:numId w:val="7"/>
+        </w:numPr>
+        <w:jc w:val="both"/>
+      </w:pPr>
+      <w:r>
+        <w:t>Increment INDEX</w:t>
+      </w:r>
+    </w:p>
+    <w:p>
+      <w:pPr>
+        <w:pStyle w:val="ListParagraph"/>
+        <w:numPr>
+          <w:ilvl w:val="2"/>
+          <w:numId w:val="7"/>
+        </w:numPr>
+        <w:jc w:val="both"/>
+      </w:pPr>
+      <w:r>
+        <w:t xml:space="preserve">If the current key-value pair </w:t>
+      </w:r>
+      <w:r>
+        <w:t xml:space="preserve">has the value of One, GOTO </w:t>
+      </w:r>
+      <w:r>
+        <w:t>2.7</w:t>
+      </w:r>
+    </w:p>
+    <w:p>
+      <w:pPr>
+        <w:pStyle w:val="ListParagraph"/>
+        <w:numPr>
+          <w:ilvl w:val="2"/>
+          <w:numId w:val="7"/>
+        </w:numPr>
+        <w:jc w:val="both"/>
+      </w:pPr>
+      <w:r>
+        <w:t xml:space="preserve">Increment multiples by </w:t>
+      </w:r>
+      <w:proofErr w:type="gramStart"/>
+      <w:r>
+        <w:t>one</w:t>
+      </w:r>
+      <w:proofErr w:type="gramEnd"/>
+    </w:p>
+    <w:p>
+      <w:pPr>
+        <w:pStyle w:val="ListParagraph"/>
+        <w:numPr>
+          <w:ilvl w:val="2"/>
+          <w:numId w:val="7"/>
+        </w:numPr>
+        <w:jc w:val="both"/>
+      </w:pPr>
+      <w:r>
+        <w:t xml:space="preserve">GOTO </w:t>
+      </w:r>
+      <w:r>
+        <w:t>2.7</w:t>
+      </w:r>
+    </w:p>
+    <w:p>
+      <w:pPr>
+        <w:pStyle w:val="ListParagraph"/>
+        <w:numPr>
+          <w:ilvl w:val="1"/>
+          <w:numId w:val="7"/>
+        </w:numPr>
+        <w:jc w:val="both"/>
+      </w:pPr>
+      <w:r>
+        <w:t xml:space="preserve">Set the SUBSTRING LENGTH to WINDOW POS – WINDOW START + </w:t>
+      </w:r>
+      <w:proofErr w:type="gramStart"/>
+      <w:r>
+        <w:t>1</w:t>
+      </w:r>
+      <w:proofErr w:type="gramEnd"/>
+    </w:p>
+    <w:p>
+      <w:pPr>
+        <w:pStyle w:val="ListParagraph"/>
+        <w:numPr>
+          <w:ilvl w:val="1"/>
+          <w:numId w:val="7"/>
+        </w:numPr>
+        <w:jc w:val="both"/>
+      </w:pPr>
+      <w:r>
+        <w:t xml:space="preserve">If MULTIPLES is less than K, GOTO </w:t>
+      </w:r>
+      <w:r>
+        <w:t>2.3</w:t>
+      </w:r>
+    </w:p>
+    <w:p>
+      <w:pPr>
+        <w:pStyle w:val="ListParagraph"/>
+        <w:numPr>
+          <w:ilvl w:val="1"/>
+          <w:numId w:val="7"/>
+        </w:numPr>
+        <w:jc w:val="both"/>
+      </w:pPr>
+      <w:r>
+        <w:t>If MULTIPLES is greater than K, GOTO 2</w:t>
+      </w:r>
+    </w:p>
+    <w:p>
+      <w:pPr>
+        <w:pStyle w:val="ListParagraph"/>
+        <w:numPr>
+          <w:ilvl w:val="1"/>
+          <w:numId w:val="7"/>
+        </w:numPr>
+        <w:jc w:val="both"/>
+      </w:pPr>
+      <w:r>
+        <w:t xml:space="preserve">If SUBSTRING LENGTH is less than HEIGHT, GOTO </w:t>
+      </w:r>
+      <w:r>
+        <w:t>2.3</w:t>
+      </w:r>
+    </w:p>
+    <w:p>
+      <w:pPr>
+        <w:pStyle w:val="ListParagraph"/>
+        <w:numPr>
+          <w:ilvl w:val="1"/>
+          <w:numId w:val="7"/>
+        </w:numPr>
+        <w:jc w:val="both"/>
+      </w:pPr>
+      <w:r>
+        <w:t xml:space="preserve">If SUBSTRING LENGTH is equal to HEIGHT, GOTO </w:t>
+      </w:r>
+      <w:r>
+        <w:t>2.12.5</w:t>
+      </w:r>
+    </w:p>
+    <w:p>
+      <w:pPr>
+        <w:pStyle w:val="ListParagraph"/>
+        <w:numPr>
+          <w:ilvl w:val="2"/>
+          <w:numId w:val="7"/>
+        </w:numPr>
+        <w:jc w:val="both"/>
+      </w:pPr>
+      <w:r>
+        <w:t>Set HEIGHT to LENGTH</w:t>
+      </w:r>
+    </w:p>
+    <w:p>
+      <w:pPr>
+        <w:pStyle w:val="ListParagraph"/>
+        <w:numPr>
+          <w:ilvl w:val="2"/>
+          <w:numId w:val="7"/>
+        </w:numPr>
+        <w:jc w:val="both"/>
+      </w:pPr>
+      <w:r>
+        <w:t>Clear HEIGHT POSITIONS list and append with WINDOW POS</w:t>
+      </w:r>
+    </w:p>
+    <w:p>
+      <w:pPr>
+        <w:pStyle w:val="ListParagraph"/>
+        <w:numPr>
+          <w:ilvl w:val="2"/>
+          <w:numId w:val="7"/>
+        </w:numPr>
+        <w:jc w:val="both"/>
+      </w:pPr>
+      <w:r>
+        <w:t xml:space="preserve">Clear the FREQUENCIES list and append a copy of the </w:t>
+      </w:r>
+      <w:proofErr w:type="gramStart"/>
+      <w:r>
+        <w:t>CHARS</w:t>
+      </w:r>
+      <w:proofErr w:type="gramEnd"/>
+    </w:p>
+    <w:p>
+      <w:pPr>
+        <w:pStyle w:val="ListParagraph"/>
+        <w:numPr>
+          <w:ilvl w:val="2"/>
+          <w:numId w:val="7"/>
+        </w:numPr>
+        <w:jc w:val="both"/>
+      </w:pPr>
+      <w:r>
+        <w:t xml:space="preserve">GOTO </w:t>
+      </w:r>
+      <w:r>
+        <w:t>2.3</w:t>
+      </w:r>
+    </w:p>
+    <w:p>
+      <w:pPr>
+        <w:pStyle w:val="ListParagraph"/>
+        <w:numPr>
+          <w:ilvl w:val="2"/>
+          <w:numId w:val="7"/>
+        </w:numPr>
+        <w:jc w:val="both"/>
+      </w:pPr>
+      <w:r>
+        <w:t>Append HEIGHT POSITONS with WINDOW POS</w:t>
+      </w:r>
+    </w:p>
+    <w:p>
+      <w:pPr>
+        <w:pStyle w:val="ListParagraph"/>
+        <w:numPr>
+          <w:ilvl w:val="2"/>
+          <w:numId w:val="7"/>
+        </w:numPr>
+        <w:jc w:val="both"/>
+      </w:pPr>
+      <w:r>
+        <w:t xml:space="preserve">Append FREQUENCIES with a copy with </w:t>
+      </w:r>
+      <w:proofErr w:type="gramStart"/>
+      <w:r>
+        <w:t>CHARS</w:t>
+      </w:r>
+      <w:proofErr w:type="gramEnd"/>
+    </w:p>
+    <w:p>
+      <w:pPr>
+        <w:pStyle w:val="ListParagraph"/>
+        <w:numPr>
+          <w:ilvl w:val="2"/>
+          <w:numId w:val="7"/>
+        </w:numPr>
+        <w:jc w:val="both"/>
+      </w:pPr>
+      <w:r>
+        <w:t xml:space="preserve">GOTO </w:t>
+      </w:r>
+      <w:r>
+        <w:t>2.3</w:t>
+      </w:r>
+    </w:p>
+    <w:p>
+      <w:pPr>
+        <w:pStyle w:val="ListParagraph"/>
+        <w:numPr>
+          <w:ilvl w:val="0"/>
+          <w:numId w:val="7"/>
+        </w:numPr>
+        <w:jc w:val="both"/>
+      </w:pPr>
+      <w:r>
+        <w:t>PRINT “Search complete”</w:t>
+      </w:r>
+    </w:p>
+    <w:p>
+      <w:pPr>
+        <w:pStyle w:val="ListParagraph"/>
+        <w:numPr>
+          <w:ilvl w:val="0"/>
+          <w:numId w:val="7"/>
+        </w:numPr>
+        <w:jc w:val="both"/>
+      </w:pPr>
+      <w:r>
+        <w:t>Exit Program</w:t>
+      </w:r>
+    </w:p>
+    <w:p>
+      <w:pPr>
+        <w:pStyle w:val="ListParagraph"/>
+        <w:ind w:left="0"/>
       </w:pPr>
     </w:p>
     <w:sectPr>
@@ -556,6 +1310,178 @@
 <file path=word/numbering.xml><?xml version="1.0" encoding="utf-8"?>
 <w:numbering xmlns:wpc="http://schemas.microsoft.com/office/word/2010/wordprocessingCanvas" xmlns:cx="http://schemas.microsoft.com/office/drawing/2014/chartex" xmlns:cx1="http://schemas.microsoft.com/office/drawing/2015/9/8/chartex" xmlns:cx2="http://schemas.microsoft.com/office/drawing/2015/10/21/chartex" xmlns:cx3="http://schemas.microsoft.com/office/drawing/2016/5/9/chartex" xmlns:cx4="http://schemas.microsoft.com/office/drawing/2016/5/10/chartex" xmlns:cx5="http://schemas.microsoft.com/office/drawing/2016/5/11/chartex" xmlns:cx6="http://schemas.microsoft.com/office/drawing/2016/5/12/chartex" xmlns:cx7="http://schemas.microsoft.com/office/drawing/2016/5/13/chartex" xmlns:cx8="http://schemas.microsoft.com/office/drawing/2016/5/14/chartex" xmlns:mc="http://schemas.openxmlformats.org/markup-compatibility/2006" xmlns:aink="http://schemas.microsoft.com/office/drawing/2016/ink" xmlns:am3d="http://schemas.microsoft.com/office/drawing/2017/model3d" xmlns:o="urn:schemas-microsoft-com:office:office" xmlns:oel="http://schemas.microsoft.com/office/2019/extlst" xmlns:r="http://schemas.openxmlformats.org/officeDocument/2006/relationships" xmlns:m="http://schemas.openxmlformats.org/officeDocument/2006/math" xmlns:v="urn:schemas-microsoft-com:vml" xmlns:wp14="http://schemas.microsoft.com/office/word/2010/wordprocessingDrawing" xmlns:wp="http://schemas.openxmlformats.org/drawingml/2006/wordprocessingDrawing" xmlns:w10="urn:schemas-microsoft-com:office:word" xmlns:w="http://schemas.openxmlformats.org/wordprocessingml/2006/main" xmlns:w14="http://schemas.microsoft.com/office/word/2010/wordml" xmlns:w15="http://schemas.microsoft.com/office/word/2012/wordml" xmlns:w16cex="http://schemas.microsoft.com/office/word/2018/wordml/cex" xmlns:w16cid="http://schemas.microsoft.com/office/word/2016/wordml/cid" xmlns:w16="http://schemas.microsoft.com/office/word/2018/wordml" xmlns:w16du="http://schemas.microsoft.com/office/word/2023/wordml/word16du" xmlns:w16sdtdh="http://schemas.microsoft.com/office/word/2020/wordml/sdtdatahash" xmlns:w16se="http://schemas.microsoft.com/office/word/2015/wordml/symex" xmlns:wpg="http://schemas.microsoft.com/office/word/2010/wordprocessingGroup" xmlns:wpi="http://schemas.microsoft.com/office/word/2010/wordprocessingInk" xmlns:wne="http://schemas.microsoft.com/office/word/2006/wordml" xmlns:wps="http://schemas.microsoft.com/office/word/2010/wordprocessingShape" mc:Ignorable="w14 w15 w16se w16cid w16 w16cex w16sdtdh w16du wp14">
   <w:abstractNum w:abstractNumId="0" w15:restartNumberingAfterBreak="0">
+    <w:nsid w:val="061B5996"/>
+    <w:multiLevelType w:val="multilevel"/>
+    <w:tmpl w:val="0809001F"/>
+    <w:lvl w:ilvl="0">
+      <w:start w:val="1"/>
+      <w:numFmt w:val="decimal"/>
+      <w:lvlText w:val="%1."/>
+      <w:lvlJc w:val="left"/>
+      <w:pPr>
+        <w:ind w:left="360" w:hanging="360"/>
+      </w:pPr>
+    </w:lvl>
+    <w:lvl w:ilvl="1">
+      <w:start w:val="1"/>
+      <w:numFmt w:val="decimal"/>
+      <w:lvlText w:val="%1.%2."/>
+      <w:lvlJc w:val="left"/>
+      <w:pPr>
+        <w:ind w:left="792" w:hanging="432"/>
+      </w:pPr>
+    </w:lvl>
+    <w:lvl w:ilvl="2">
+      <w:start w:val="1"/>
+      <w:numFmt w:val="decimal"/>
+      <w:lvlText w:val="%1.%2.%3."/>
+      <w:lvlJc w:val="left"/>
+      <w:pPr>
+        <w:ind w:left="1224" w:hanging="504"/>
+      </w:pPr>
+    </w:lvl>
+    <w:lvl w:ilvl="3">
+      <w:start w:val="1"/>
+      <w:numFmt w:val="decimal"/>
+      <w:lvlText w:val="%1.%2.%3.%4."/>
+      <w:lvlJc w:val="left"/>
+      <w:pPr>
+        <w:ind w:left="1728" w:hanging="648"/>
+      </w:pPr>
+    </w:lvl>
+    <w:lvl w:ilvl="4">
+      <w:start w:val="1"/>
+      <w:numFmt w:val="decimal"/>
+      <w:lvlText w:val="%1.%2.%3.%4.%5."/>
+      <w:lvlJc w:val="left"/>
+      <w:pPr>
+        <w:ind w:left="2232" w:hanging="792"/>
+      </w:pPr>
+    </w:lvl>
+    <w:lvl w:ilvl="5">
+      <w:start w:val="1"/>
+      <w:numFmt w:val="decimal"/>
+      <w:lvlText w:val="%1.%2.%3.%4.%5.%6."/>
+      <w:lvlJc w:val="left"/>
+      <w:pPr>
+        <w:ind w:left="2736" w:hanging="936"/>
+      </w:pPr>
+    </w:lvl>
+    <w:lvl w:ilvl="6">
+      <w:start w:val="1"/>
+      <w:numFmt w:val="decimal"/>
+      <w:lvlText w:val="%1.%2.%3.%4.%5.%6.%7."/>
+      <w:lvlJc w:val="left"/>
+      <w:pPr>
+        <w:ind w:left="3240" w:hanging="1080"/>
+      </w:pPr>
+    </w:lvl>
+    <w:lvl w:ilvl="7">
+      <w:start w:val="1"/>
+      <w:numFmt w:val="decimal"/>
+      <w:lvlText w:val="%1.%2.%3.%4.%5.%6.%7.%8."/>
+      <w:lvlJc w:val="left"/>
+      <w:pPr>
+        <w:ind w:left="3744" w:hanging="1224"/>
+      </w:pPr>
+    </w:lvl>
+    <w:lvl w:ilvl="8">
+      <w:start w:val="1"/>
+      <w:numFmt w:val="decimal"/>
+      <w:lvlText w:val="%1.%2.%3.%4.%5.%6.%7.%8.%9."/>
+      <w:lvlJc w:val="left"/>
+      <w:pPr>
+        <w:ind w:left="4320" w:hanging="1440"/>
+      </w:pPr>
+    </w:lvl>
+  </w:abstractNum>
+  <w:abstractNum w:abstractNumId="1" w15:restartNumberingAfterBreak="0">
+    <w:nsid w:val="39FB11DA"/>
+    <w:multiLevelType w:val="multilevel"/>
+    <w:tmpl w:val="0809001F"/>
+    <w:lvl w:ilvl="0">
+      <w:start w:val="1"/>
+      <w:numFmt w:val="decimal"/>
+      <w:lvlText w:val="%1."/>
+      <w:lvlJc w:val="left"/>
+      <w:pPr>
+        <w:ind w:left="360" w:hanging="360"/>
+      </w:pPr>
+    </w:lvl>
+    <w:lvl w:ilvl="1">
+      <w:start w:val="1"/>
+      <w:numFmt w:val="decimal"/>
+      <w:lvlText w:val="%1.%2."/>
+      <w:lvlJc w:val="left"/>
+      <w:pPr>
+        <w:ind w:left="792" w:hanging="432"/>
+      </w:pPr>
+    </w:lvl>
+    <w:lvl w:ilvl="2">
+      <w:start w:val="1"/>
+      <w:numFmt w:val="decimal"/>
+      <w:lvlText w:val="%1.%2.%3."/>
+      <w:lvlJc w:val="left"/>
+      <w:pPr>
+        <w:ind w:left="1224" w:hanging="504"/>
+      </w:pPr>
+    </w:lvl>
+    <w:lvl w:ilvl="3">
+      <w:start w:val="1"/>
+      <w:numFmt w:val="decimal"/>
+      <w:lvlText w:val="%1.%2.%3.%4."/>
+      <w:lvlJc w:val="left"/>
+      <w:pPr>
+        <w:ind w:left="1728" w:hanging="648"/>
+      </w:pPr>
+    </w:lvl>
+    <w:lvl w:ilvl="4">
+      <w:start w:val="1"/>
+      <w:numFmt w:val="decimal"/>
+      <w:lvlText w:val="%1.%2.%3.%4.%5."/>
+      <w:lvlJc w:val="left"/>
+      <w:pPr>
+        <w:ind w:left="2232" w:hanging="792"/>
+      </w:pPr>
+    </w:lvl>
+    <w:lvl w:ilvl="5">
+      <w:start w:val="1"/>
+      <w:numFmt w:val="decimal"/>
+      <w:lvlText w:val="%1.%2.%3.%4.%5.%6."/>
+      <w:lvlJc w:val="left"/>
+      <w:pPr>
+        <w:ind w:left="2736" w:hanging="936"/>
+      </w:pPr>
+    </w:lvl>
+    <w:lvl w:ilvl="6">
+      <w:start w:val="1"/>
+      <w:numFmt w:val="decimal"/>
+      <w:lvlText w:val="%1.%2.%3.%4.%5.%6.%7."/>
+      <w:lvlJc w:val="left"/>
+      <w:pPr>
+        <w:ind w:left="3240" w:hanging="1080"/>
+      </w:pPr>
+    </w:lvl>
+    <w:lvl w:ilvl="7">
+      <w:start w:val="1"/>
+      <w:numFmt w:val="decimal"/>
+      <w:lvlText w:val="%1.%2.%3.%4.%5.%6.%7.%8."/>
+      <w:lvlJc w:val="left"/>
+      <w:pPr>
+        <w:ind w:left="3744" w:hanging="1224"/>
+      </w:pPr>
+    </w:lvl>
+    <w:lvl w:ilvl="8">
+      <w:start w:val="1"/>
+      <w:numFmt w:val="decimal"/>
+      <w:lvlText w:val="%1.%2.%3.%4.%5.%6.%7.%8.%9."/>
+      <w:lvlJc w:val="left"/>
+      <w:pPr>
+        <w:ind w:left="4320" w:hanging="1440"/>
+      </w:pPr>
+    </w:lvl>
+  </w:abstractNum>
+  <w:abstractNum w:abstractNumId="2" w15:restartNumberingAfterBreak="0">
     <w:nsid w:val="3D291280"/>
     <w:multiLevelType w:val="multilevel"/>
     <w:tmpl w:val="0809001F"/>
@@ -641,7 +1567,7 @@
       </w:pPr>
     </w:lvl>
   </w:abstractNum>
-  <w:abstractNum w:abstractNumId="1" w15:restartNumberingAfterBreak="0">
+  <w:abstractNum w:abstractNumId="3" w15:restartNumberingAfterBreak="0">
     <w:nsid w:val="4D4E6C25"/>
     <w:multiLevelType w:val="multilevel"/>
     <w:tmpl w:val="0809001F"/>
@@ -727,7 +1653,7 @@
       </w:pPr>
     </w:lvl>
   </w:abstractNum>
-  <w:abstractNum w:abstractNumId="2" w15:restartNumberingAfterBreak="0">
+  <w:abstractNum w:abstractNumId="4" w15:restartNumberingAfterBreak="0">
     <w:nsid w:val="544E033B"/>
     <w:multiLevelType w:val="multilevel"/>
     <w:tmpl w:val="0809001F"/>
@@ -813,14 +1739,198 @@
       </w:pPr>
     </w:lvl>
   </w:abstractNum>
+  <w:abstractNum w:abstractNumId="5" w15:restartNumberingAfterBreak="0">
+    <w:nsid w:val="5E552A4C"/>
+    <w:multiLevelType w:val="multilevel"/>
+    <w:tmpl w:val="0809001F"/>
+    <w:lvl w:ilvl="0">
+      <w:start w:val="1"/>
+      <w:numFmt w:val="decimal"/>
+      <w:lvlText w:val="%1."/>
+      <w:lvlJc w:val="left"/>
+      <w:pPr>
+        <w:ind w:left="360" w:hanging="360"/>
+      </w:pPr>
+    </w:lvl>
+    <w:lvl w:ilvl="1">
+      <w:start w:val="1"/>
+      <w:numFmt w:val="decimal"/>
+      <w:lvlText w:val="%1.%2."/>
+      <w:lvlJc w:val="left"/>
+      <w:pPr>
+        <w:ind w:left="792" w:hanging="432"/>
+      </w:pPr>
+    </w:lvl>
+    <w:lvl w:ilvl="2">
+      <w:start w:val="1"/>
+      <w:numFmt w:val="decimal"/>
+      <w:lvlText w:val="%1.%2.%3."/>
+      <w:lvlJc w:val="left"/>
+      <w:pPr>
+        <w:ind w:left="1224" w:hanging="504"/>
+      </w:pPr>
+    </w:lvl>
+    <w:lvl w:ilvl="3">
+      <w:start w:val="1"/>
+      <w:numFmt w:val="decimal"/>
+      <w:lvlText w:val="%1.%2.%3.%4."/>
+      <w:lvlJc w:val="left"/>
+      <w:pPr>
+        <w:ind w:left="1728" w:hanging="648"/>
+      </w:pPr>
+    </w:lvl>
+    <w:lvl w:ilvl="4">
+      <w:start w:val="1"/>
+      <w:numFmt w:val="decimal"/>
+      <w:lvlText w:val="%1.%2.%3.%4.%5."/>
+      <w:lvlJc w:val="left"/>
+      <w:pPr>
+        <w:ind w:left="2232" w:hanging="792"/>
+      </w:pPr>
+    </w:lvl>
+    <w:lvl w:ilvl="5">
+      <w:start w:val="1"/>
+      <w:numFmt w:val="decimal"/>
+      <w:lvlText w:val="%1.%2.%3.%4.%5.%6."/>
+      <w:lvlJc w:val="left"/>
+      <w:pPr>
+        <w:ind w:left="2736" w:hanging="936"/>
+      </w:pPr>
+    </w:lvl>
+    <w:lvl w:ilvl="6">
+      <w:start w:val="1"/>
+      <w:numFmt w:val="decimal"/>
+      <w:lvlText w:val="%1.%2.%3.%4.%5.%6.%7."/>
+      <w:lvlJc w:val="left"/>
+      <w:pPr>
+        <w:ind w:left="3240" w:hanging="1080"/>
+      </w:pPr>
+    </w:lvl>
+    <w:lvl w:ilvl="7">
+      <w:start w:val="1"/>
+      <w:numFmt w:val="decimal"/>
+      <w:lvlText w:val="%1.%2.%3.%4.%5.%6.%7.%8."/>
+      <w:lvlJc w:val="left"/>
+      <w:pPr>
+        <w:ind w:left="3744" w:hanging="1224"/>
+      </w:pPr>
+    </w:lvl>
+    <w:lvl w:ilvl="8">
+      <w:start w:val="1"/>
+      <w:numFmt w:val="decimal"/>
+      <w:lvlText w:val="%1.%2.%3.%4.%5.%6.%7.%8.%9."/>
+      <w:lvlJc w:val="left"/>
+      <w:pPr>
+        <w:ind w:left="4320" w:hanging="1440"/>
+      </w:pPr>
+    </w:lvl>
+  </w:abstractNum>
+  <w:abstractNum w:abstractNumId="6" w15:restartNumberingAfterBreak="0">
+    <w:nsid w:val="7FB80D9C"/>
+    <w:multiLevelType w:val="multilevel"/>
+    <w:tmpl w:val="0809001D"/>
+    <w:lvl w:ilvl="0">
+      <w:start w:val="1"/>
+      <w:numFmt w:val="decimal"/>
+      <w:lvlText w:val="%1)"/>
+      <w:lvlJc w:val="left"/>
+      <w:pPr>
+        <w:ind w:left="360" w:hanging="360"/>
+      </w:pPr>
+    </w:lvl>
+    <w:lvl w:ilvl="1">
+      <w:start w:val="1"/>
+      <w:numFmt w:val="lowerLetter"/>
+      <w:lvlText w:val="%2)"/>
+      <w:lvlJc w:val="left"/>
+      <w:pPr>
+        <w:ind w:left="720" w:hanging="360"/>
+      </w:pPr>
+    </w:lvl>
+    <w:lvl w:ilvl="2">
+      <w:start w:val="1"/>
+      <w:numFmt w:val="lowerRoman"/>
+      <w:lvlText w:val="%3)"/>
+      <w:lvlJc w:val="left"/>
+      <w:pPr>
+        <w:ind w:left="1080" w:hanging="360"/>
+      </w:pPr>
+    </w:lvl>
+    <w:lvl w:ilvl="3">
+      <w:start w:val="1"/>
+      <w:numFmt w:val="decimal"/>
+      <w:lvlText w:val="(%4)"/>
+      <w:lvlJc w:val="left"/>
+      <w:pPr>
+        <w:ind w:left="1440" w:hanging="360"/>
+      </w:pPr>
+    </w:lvl>
+    <w:lvl w:ilvl="4">
+      <w:start w:val="1"/>
+      <w:numFmt w:val="lowerLetter"/>
+      <w:lvlText w:val="(%5)"/>
+      <w:lvlJc w:val="left"/>
+      <w:pPr>
+        <w:ind w:left="1800" w:hanging="360"/>
+      </w:pPr>
+    </w:lvl>
+    <w:lvl w:ilvl="5">
+      <w:start w:val="1"/>
+      <w:numFmt w:val="lowerRoman"/>
+      <w:lvlText w:val="(%6)"/>
+      <w:lvlJc w:val="left"/>
+      <w:pPr>
+        <w:ind w:left="2160" w:hanging="360"/>
+      </w:pPr>
+    </w:lvl>
+    <w:lvl w:ilvl="6">
+      <w:start w:val="1"/>
+      <w:numFmt w:val="decimal"/>
+      <w:lvlText w:val="%7."/>
+      <w:lvlJc w:val="left"/>
+      <w:pPr>
+        <w:ind w:left="2520" w:hanging="360"/>
+      </w:pPr>
+    </w:lvl>
+    <w:lvl w:ilvl="7">
+      <w:start w:val="1"/>
+      <w:numFmt w:val="lowerLetter"/>
+      <w:lvlText w:val="%8."/>
+      <w:lvlJc w:val="left"/>
+      <w:pPr>
+        <w:ind w:left="2880" w:hanging="360"/>
+      </w:pPr>
+    </w:lvl>
+    <w:lvl w:ilvl="8">
+      <w:start w:val="1"/>
+      <w:numFmt w:val="lowerRoman"/>
+      <w:lvlText w:val="%9."/>
+      <w:lvlJc w:val="left"/>
+      <w:pPr>
+        <w:ind w:left="3240" w:hanging="360"/>
+      </w:pPr>
+    </w:lvl>
+  </w:abstractNum>
   <w:num w:numId="1" w16cid:durableId="1588155715">
-    <w:abstractNumId w:val="0"/>
+    <w:abstractNumId w:val="2"/>
   </w:num>
   <w:num w:numId="2" w16cid:durableId="461191760">
-    <w:abstractNumId w:val="2"/>
+    <w:abstractNumId w:val="4"/>
   </w:num>
   <w:num w:numId="3" w16cid:durableId="2065055092">
+    <w:abstractNumId w:val="3"/>
+  </w:num>
+  <w:num w:numId="4" w16cid:durableId="2076272041">
+    <w:abstractNumId w:val="5"/>
+  </w:num>
+  <w:num w:numId="5" w16cid:durableId="897325895">
     <w:abstractNumId w:val="1"/>
+  </w:num>
+  <w:num w:numId="6" w16cid:durableId="45645261">
+    <w:abstractNumId w:val="6"/>
+  </w:num>
+  <w:num w:numId="7" w16cid:durableId="1973361171">
+    <w:abstractNumId w:val="0"/>
   </w:num>
 </w:numbering>
 </file>

</xml_diff>